<commit_message>
Added first page to summary document
</commit_message>
<xml_diff>
--- a/EF_Tasks/WM_Updating/WM_IB_Summary.docx
+++ b/EF_Tasks/WM_Updating/WM_IB_Summary.docx
@@ -28,13 +28,539 @@
     </w:p>
     <w:p>
       <w:pPr>
+        <w:pStyle w:val="Date"/>
+        <w:jc w:val="left"/>
+      </w:pPr>
+      <w:r>
+        <w:t>Key highlights:</w:t>
+      </w:r>
+    </w:p>
+    <w:p>
+      <w:pPr>
+        <w:pStyle w:val="BodyText"/>
+        <w:numPr>
+          <w:ilvl w:val="0"/>
+          <w:numId w:val="9"/>
+        </w:numPr>
+      </w:pPr>
+      <w:r>
+        <w:t>184 valid data points</w:t>
+      </w:r>
+    </w:p>
+    <w:p>
+      <w:pPr>
+        <w:pStyle w:val="BodyText"/>
+        <w:numPr>
+          <w:ilvl w:val="0"/>
+          <w:numId w:val="9"/>
+        </w:numPr>
+      </w:pPr>
+      <w:r>
+        <w:t xml:space="preserve">DV: Proportion of correct searches in trial 1 (counting only searches 3-8, so that “0” is a possible outcome): </w:t>
+      </w:r>
+      <w:r>
+        <w:rPr>
+          <w:b/>
+          <w:bCs/>
+        </w:rPr>
+        <w:t>.74 (SD = .15, range .33-1)</w:t>
+      </w:r>
+    </w:p>
+    <w:p>
+      <w:pPr>
+        <w:pStyle w:val="BodyText"/>
+        <w:numPr>
+          <w:ilvl w:val="1"/>
+          <w:numId w:val="9"/>
+        </w:numPr>
+      </w:pPr>
+      <w:r>
+        <w:rPr>
+          <w:b/>
+          <w:bCs/>
+        </w:rPr>
+        <w:t>not normally distributed</w:t>
+      </w:r>
+      <w:r>
+        <w:t xml:space="preserve"> </w:t>
+      </w:r>
+      <w:r>
+        <w:t>W = .873, p &lt; .001</w:t>
+      </w:r>
+    </w:p>
+    <w:p>
+      <w:pPr>
+        <w:pStyle w:val="BodyText"/>
+        <w:numPr>
+          <w:ilvl w:val="1"/>
+          <w:numId w:val="9"/>
+        </w:numPr>
+      </w:pPr>
+      <w:r>
+        <w:t xml:space="preserve">Performance significantly </w:t>
+      </w:r>
+      <w:r>
+        <w:rPr>
+          <w:b/>
+          <w:bCs/>
+        </w:rPr>
+        <w:t>better than chance</w:t>
+      </w:r>
+      <w:r>
+        <w:t xml:space="preserve"> (0.57965), V = 16683, p &lt; .001</w:t>
+      </w:r>
+    </w:p>
+    <w:p>
+      <w:pPr>
+        <w:pStyle w:val="BodyText"/>
+        <w:numPr>
+          <w:ilvl w:val="1"/>
+          <w:numId w:val="9"/>
+        </w:numPr>
+      </w:pPr>
+      <w:r>
         <w:rPr>
           <w:rStyle w:val="CommentTok"/>
         </w:rPr>
-      </w:pPr>
-      <w:r>
+        <w:drawing>
+          <wp:anchor distT="0" distB="0" distL="114300" distR="114300" simplePos="0" relativeHeight="251675648" behindDoc="0" locked="0" layoutInCell="1" allowOverlap="1" wp14:anchorId="5941DC8E" wp14:editId="0A4A7682">
+            <wp:simplePos x="0" y="0"/>
+            <wp:positionH relativeFrom="column">
+              <wp:posOffset>3344545</wp:posOffset>
+            </wp:positionH>
+            <wp:positionV relativeFrom="paragraph">
+              <wp:posOffset>200025</wp:posOffset>
+            </wp:positionV>
+            <wp:extent cx="2914015" cy="2101215"/>
+            <wp:effectExtent l="0" t="0" r="0" b="0"/>
+            <wp:wrapNone/>
+            <wp:docPr id="28" name="Picture 28"/>
+            <wp:cNvGraphicFramePr>
+              <a:graphicFrameLocks xmlns:a="http://schemas.openxmlformats.org/drawingml/2006/main" noChangeAspect="1"/>
+            </wp:cNvGraphicFramePr>
+            <a:graphic xmlns:a="http://schemas.openxmlformats.org/drawingml/2006/main">
+              <a:graphicData uri="http://schemas.openxmlformats.org/drawingml/2006/picture">
+                <pic:pic xmlns:pic="http://schemas.openxmlformats.org/drawingml/2006/picture">
+                  <pic:nvPicPr>
+                    <pic:cNvPr id="0" name="Picture 2"/>
+                    <pic:cNvPicPr>
+                      <a:picLocks noChangeAspect="1" noChangeArrowheads="1"/>
+                    </pic:cNvPicPr>
+                  </pic:nvPicPr>
+                  <pic:blipFill>
+                    <a:blip r:embed="rId7">
+                      <a:extLst>
+                        <a:ext uri="{28A0092B-C50C-407E-A947-70E740481C1C}">
+                          <a14:useLocalDpi xmlns:a14="http://schemas.microsoft.com/office/drawing/2010/main" val="0"/>
+                        </a:ext>
+                      </a:extLst>
+                    </a:blip>
+                    <a:srcRect/>
+                    <a:stretch>
+                      <a:fillRect/>
+                    </a:stretch>
+                  </pic:blipFill>
+                  <pic:spPr bwMode="auto">
+                    <a:xfrm>
+                      <a:off x="0" y="0"/>
+                      <a:ext cx="2914015" cy="2101215"/>
+                    </a:xfrm>
+                    <a:prstGeom prst="rect">
+                      <a:avLst/>
+                    </a:prstGeom>
+                    <a:noFill/>
+                    <a:ln>
+                      <a:noFill/>
+                    </a:ln>
+                  </pic:spPr>
+                </pic:pic>
+              </a:graphicData>
+            </a:graphic>
+            <wp14:sizeRelH relativeFrom="page">
+              <wp14:pctWidth>0</wp14:pctWidth>
+            </wp14:sizeRelH>
+            <wp14:sizeRelV relativeFrom="page">
+              <wp14:pctHeight>0</wp14:pctHeight>
+            </wp14:sizeRelV>
+          </wp:anchor>
+        </w:drawing>
+      </w:r>
+      <w:r>
+        <w:t xml:space="preserve">Marginally significant effect of age </w:t>
+      </w:r>
+    </w:p>
+    <w:p>
+      <w:pPr>
+        <w:pStyle w:val="Date"/>
+        <w:jc w:val="left"/>
         <w:rPr>
           <w:rStyle w:val="CommentTok"/>
+        </w:rPr>
+      </w:pPr>
+      <w:r>
+        <w:rPr>
+          <w:rStyle w:val="CommentTok"/>
+        </w:rPr>
+        <w:drawing>
+          <wp:anchor distT="0" distB="0" distL="114300" distR="114300" simplePos="0" relativeHeight="251689984" behindDoc="0" locked="0" layoutInCell="1" allowOverlap="1" wp14:anchorId="6395B1B6" wp14:editId="3C2CBA1B">
+            <wp:simplePos x="0" y="0"/>
+            <wp:positionH relativeFrom="column">
+              <wp:posOffset>113664</wp:posOffset>
+            </wp:positionH>
+            <wp:positionV relativeFrom="paragraph">
+              <wp:posOffset>2249805</wp:posOffset>
+            </wp:positionV>
+            <wp:extent cx="3154153" cy="2274570"/>
+            <wp:effectExtent l="0" t="0" r="0" b="0"/>
+            <wp:wrapNone/>
+            <wp:docPr id="29" name="Picture 29"/>
+            <wp:cNvGraphicFramePr>
+              <a:graphicFrameLocks xmlns:a="http://schemas.openxmlformats.org/drawingml/2006/main" noChangeAspect="1"/>
+            </wp:cNvGraphicFramePr>
+            <a:graphic xmlns:a="http://schemas.openxmlformats.org/drawingml/2006/main">
+              <a:graphicData uri="http://schemas.openxmlformats.org/drawingml/2006/picture">
+                <pic:pic xmlns:pic="http://schemas.openxmlformats.org/drawingml/2006/picture">
+                  <pic:nvPicPr>
+                    <pic:cNvPr id="0" name="Picture 3"/>
+                    <pic:cNvPicPr>
+                      <a:picLocks noChangeAspect="1" noChangeArrowheads="1"/>
+                    </pic:cNvPicPr>
+                  </pic:nvPicPr>
+                  <pic:blipFill>
+                    <a:blip r:embed="rId8">
+                      <a:extLst>
+                        <a:ext uri="{28A0092B-C50C-407E-A947-70E740481C1C}">
+                          <a14:useLocalDpi xmlns:a14="http://schemas.microsoft.com/office/drawing/2010/main" val="0"/>
+                        </a:ext>
+                      </a:extLst>
+                    </a:blip>
+                    <a:srcRect/>
+                    <a:stretch>
+                      <a:fillRect/>
+                    </a:stretch>
+                  </pic:blipFill>
+                  <pic:spPr bwMode="auto">
+                    <a:xfrm>
+                      <a:off x="0" y="0"/>
+                      <a:ext cx="3155205" cy="2275329"/>
+                    </a:xfrm>
+                    <a:prstGeom prst="rect">
+                      <a:avLst/>
+                    </a:prstGeom>
+                    <a:noFill/>
+                    <a:ln>
+                      <a:noFill/>
+                    </a:ln>
+                  </pic:spPr>
+                </pic:pic>
+              </a:graphicData>
+            </a:graphic>
+            <wp14:sizeRelH relativeFrom="page">
+              <wp14:pctWidth>0</wp14:pctWidth>
+            </wp14:sizeRelH>
+            <wp14:sizeRelV relativeFrom="page">
+              <wp14:pctHeight>0</wp14:pctHeight>
+            </wp14:sizeRelV>
+          </wp:anchor>
+        </w:drawing>
+      </w:r>
+      <w:r>
+        <w:rPr>
+          <w:noProof/>
+        </w:rPr>
+        <w:drawing>
+          <wp:inline distT="0" distB="0" distL="0" distR="0" wp14:anchorId="126A46E7" wp14:editId="4FC77199">
+            <wp:extent cx="2872740" cy="2190750"/>
+            <wp:effectExtent l="0" t="0" r="0" b="0"/>
+            <wp:docPr id="21" name="Picture"/>
+            <wp:cNvGraphicFramePr/>
+            <a:graphic xmlns:a="http://schemas.openxmlformats.org/drawingml/2006/main">
+              <a:graphicData uri="http://schemas.openxmlformats.org/drawingml/2006/picture">
+                <pic:pic xmlns:pic="http://schemas.openxmlformats.org/drawingml/2006/picture">
+                  <pic:nvPicPr>
+                    <pic:cNvPr id="0" name="Picture" descr="WM-IB_files/figure-docx/unnamed-chunk-21-1.png"/>
+                    <pic:cNvPicPr>
+                      <a:picLocks noChangeAspect="1" noChangeArrowheads="1"/>
+                    </pic:cNvPicPr>
+                  </pic:nvPicPr>
+                  <pic:blipFill>
+                    <a:blip r:embed="rId9"/>
+                    <a:stretch>
+                      <a:fillRect/>
+                    </a:stretch>
+                  </pic:blipFill>
+                  <pic:spPr bwMode="auto">
+                    <a:xfrm>
+                      <a:off x="0" y="0"/>
+                      <a:ext cx="2873059" cy="2190993"/>
+                    </a:xfrm>
+                    <a:prstGeom prst="rect">
+                      <a:avLst/>
+                    </a:prstGeom>
+                    <a:noFill/>
+                    <a:ln w="9525">
+                      <a:noFill/>
+                      <a:headEnd/>
+                      <a:tailEnd/>
+                    </a:ln>
+                  </pic:spPr>
+                </pic:pic>
+              </a:graphicData>
+            </a:graphic>
+          </wp:inline>
+        </w:drawing>
+      </w:r>
+    </w:p>
+    <w:p>
+      <w:pPr>
+        <w:pStyle w:val="Date"/>
+        <w:rPr>
+          <w:rStyle w:val="CommentTok"/>
+        </w:rPr>
+      </w:pPr>
+      <w:r>
+        <w:rPr>
+          <w:rStyle w:val="CommentTok"/>
+        </w:rPr>
+        <w:drawing>
+          <wp:anchor distT="0" distB="0" distL="114300" distR="114300" simplePos="0" relativeHeight="251699200" behindDoc="0" locked="0" layoutInCell="1" allowOverlap="1" wp14:anchorId="32656FBA" wp14:editId="719FA883">
+            <wp:simplePos x="0" y="0"/>
+            <wp:positionH relativeFrom="column">
+              <wp:posOffset>3492500</wp:posOffset>
+            </wp:positionH>
+            <wp:positionV relativeFrom="paragraph">
+              <wp:posOffset>23495</wp:posOffset>
+            </wp:positionV>
+            <wp:extent cx="3090751" cy="2228850"/>
+            <wp:effectExtent l="0" t="0" r="0" b="0"/>
+            <wp:wrapNone/>
+            <wp:docPr id="30" name="Picture 30"/>
+            <wp:cNvGraphicFramePr>
+              <a:graphicFrameLocks xmlns:a="http://schemas.openxmlformats.org/drawingml/2006/main" noChangeAspect="1"/>
+            </wp:cNvGraphicFramePr>
+            <a:graphic xmlns:a="http://schemas.openxmlformats.org/drawingml/2006/main">
+              <a:graphicData uri="http://schemas.openxmlformats.org/drawingml/2006/picture">
+                <pic:pic xmlns:pic="http://schemas.openxmlformats.org/drawingml/2006/picture">
+                  <pic:nvPicPr>
+                    <pic:cNvPr id="0" name="Picture 4"/>
+                    <pic:cNvPicPr>
+                      <a:picLocks noChangeAspect="1" noChangeArrowheads="1"/>
+                    </pic:cNvPicPr>
+                  </pic:nvPicPr>
+                  <pic:blipFill>
+                    <a:blip r:embed="rId10">
+                      <a:extLst>
+                        <a:ext uri="{28A0092B-C50C-407E-A947-70E740481C1C}">
+                          <a14:useLocalDpi xmlns:a14="http://schemas.microsoft.com/office/drawing/2010/main" val="0"/>
+                        </a:ext>
+                      </a:extLst>
+                    </a:blip>
+                    <a:srcRect/>
+                    <a:stretch>
+                      <a:fillRect/>
+                    </a:stretch>
+                  </pic:blipFill>
+                  <pic:spPr bwMode="auto">
+                    <a:xfrm>
+                      <a:off x="0" y="0"/>
+                      <a:ext cx="3090751" cy="2228850"/>
+                    </a:xfrm>
+                    <a:prstGeom prst="rect">
+                      <a:avLst/>
+                    </a:prstGeom>
+                    <a:noFill/>
+                    <a:ln>
+                      <a:noFill/>
+                    </a:ln>
+                  </pic:spPr>
+                </pic:pic>
+              </a:graphicData>
+            </a:graphic>
+            <wp14:sizeRelH relativeFrom="page">
+              <wp14:pctWidth>0</wp14:pctWidth>
+            </wp14:sizeRelH>
+            <wp14:sizeRelV relativeFrom="page">
+              <wp14:pctHeight>0</wp14:pctHeight>
+            </wp14:sizeRelV>
+          </wp:anchor>
+        </w:drawing>
+      </w:r>
+      <w:r>
+        <w:rPr>
+          <w:rStyle w:val="CommentTok"/>
+        </w:rPr>
+        <w:br w:type="page"/>
+      </w:r>
+    </w:p>
+    <w:p>
+      <w:pPr>
+        <w:pStyle w:val="BodyText"/>
+      </w:pPr>
+      <w:r>
+        <w:rPr>
+          <w:noProof/>
+        </w:rPr>
+        <w:lastRenderedPageBreak/>
+        <w:drawing>
+          <wp:anchor distT="0" distB="0" distL="114300" distR="114300" simplePos="0" relativeHeight="251665408" behindDoc="0" locked="0" layoutInCell="1" allowOverlap="1" wp14:anchorId="22EC2DC4" wp14:editId="44A001E0">
+            <wp:simplePos x="0" y="0"/>
+            <wp:positionH relativeFrom="column">
+              <wp:posOffset>3156585</wp:posOffset>
+            </wp:positionH>
+            <wp:positionV relativeFrom="paragraph">
+              <wp:posOffset>-205740</wp:posOffset>
+            </wp:positionV>
+            <wp:extent cx="2720038" cy="1961515"/>
+            <wp:effectExtent l="0" t="0" r="0" b="0"/>
+            <wp:wrapNone/>
+            <wp:docPr id="27" name="Picture 27"/>
+            <wp:cNvGraphicFramePr>
+              <a:graphicFrameLocks xmlns:a="http://schemas.openxmlformats.org/drawingml/2006/main" noChangeAspect="1"/>
+            </wp:cNvGraphicFramePr>
+            <a:graphic xmlns:a="http://schemas.openxmlformats.org/drawingml/2006/main">
+              <a:graphicData uri="http://schemas.openxmlformats.org/drawingml/2006/picture">
+                <pic:pic xmlns:pic="http://schemas.openxmlformats.org/drawingml/2006/picture">
+                  <pic:nvPicPr>
+                    <pic:cNvPr id="0" name="Picture 6"/>
+                    <pic:cNvPicPr>
+                      <a:picLocks noChangeAspect="1" noChangeArrowheads="1"/>
+                    </pic:cNvPicPr>
+                  </pic:nvPicPr>
+                  <pic:blipFill>
+                    <a:blip r:embed="rId11">
+                      <a:extLst>
+                        <a:ext uri="{28A0092B-C50C-407E-A947-70E740481C1C}">
+                          <a14:useLocalDpi xmlns:a14="http://schemas.microsoft.com/office/drawing/2010/main" val="0"/>
+                        </a:ext>
+                      </a:extLst>
+                    </a:blip>
+                    <a:srcRect/>
+                    <a:stretch>
+                      <a:fillRect/>
+                    </a:stretch>
+                  </pic:blipFill>
+                  <pic:spPr bwMode="auto">
+                    <a:xfrm>
+                      <a:off x="0" y="0"/>
+                      <a:ext cx="2720038" cy="1961515"/>
+                    </a:xfrm>
+                    <a:prstGeom prst="rect">
+                      <a:avLst/>
+                    </a:prstGeom>
+                    <a:noFill/>
+                    <a:ln>
+                      <a:noFill/>
+                    </a:ln>
+                  </pic:spPr>
+                </pic:pic>
+              </a:graphicData>
+            </a:graphic>
+            <wp14:sizeRelH relativeFrom="page">
+              <wp14:pctWidth>0</wp14:pctWidth>
+            </wp14:sizeRelH>
+            <wp14:sizeRelV relativeFrom="page">
+              <wp14:pctHeight>0</wp14:pctHeight>
+            </wp14:sizeRelV>
+          </wp:anchor>
+        </w:drawing>
+      </w:r>
+      <w:r>
+        <w:rPr>
+          <w:rStyle w:val="CommentTok"/>
+        </w:rPr>
+        <w:drawing>
+          <wp:anchor distT="0" distB="0" distL="114300" distR="114300" simplePos="0" relativeHeight="251705344" behindDoc="0" locked="0" layoutInCell="1" allowOverlap="1" wp14:anchorId="479390BC" wp14:editId="3FA08903">
+            <wp:simplePos x="0" y="0"/>
+            <wp:positionH relativeFrom="column">
+              <wp:posOffset>41275</wp:posOffset>
+            </wp:positionH>
+            <wp:positionV relativeFrom="paragraph">
+              <wp:posOffset>-205740</wp:posOffset>
+            </wp:positionV>
+            <wp:extent cx="2729725" cy="1968500"/>
+            <wp:effectExtent l="0" t="0" r="0" b="0"/>
+            <wp:wrapNone/>
+            <wp:docPr id="31" name="Picture 31"/>
+            <wp:cNvGraphicFramePr>
+              <a:graphicFrameLocks xmlns:a="http://schemas.openxmlformats.org/drawingml/2006/main" noChangeAspect="1"/>
+            </wp:cNvGraphicFramePr>
+            <a:graphic xmlns:a="http://schemas.openxmlformats.org/drawingml/2006/main">
+              <a:graphicData uri="http://schemas.openxmlformats.org/drawingml/2006/picture">
+                <pic:pic xmlns:pic="http://schemas.openxmlformats.org/drawingml/2006/picture">
+                  <pic:nvPicPr>
+                    <pic:cNvPr id="0" name="Picture 5"/>
+                    <pic:cNvPicPr>
+                      <a:picLocks noChangeAspect="1" noChangeArrowheads="1"/>
+                    </pic:cNvPicPr>
+                  </pic:nvPicPr>
+                  <pic:blipFill>
+                    <a:blip r:embed="rId12">
+                      <a:extLst>
+                        <a:ext uri="{28A0092B-C50C-407E-A947-70E740481C1C}">
+                          <a14:useLocalDpi xmlns:a14="http://schemas.microsoft.com/office/drawing/2010/main" val="0"/>
+                        </a:ext>
+                      </a:extLst>
+                    </a:blip>
+                    <a:srcRect/>
+                    <a:stretch>
+                      <a:fillRect/>
+                    </a:stretch>
+                  </pic:blipFill>
+                  <pic:spPr bwMode="auto">
+                    <a:xfrm>
+                      <a:off x="0" y="0"/>
+                      <a:ext cx="2729725" cy="1968500"/>
+                    </a:xfrm>
+                    <a:prstGeom prst="rect">
+                      <a:avLst/>
+                    </a:prstGeom>
+                    <a:noFill/>
+                    <a:ln>
+                      <a:noFill/>
+                    </a:ln>
+                  </pic:spPr>
+                </pic:pic>
+              </a:graphicData>
+            </a:graphic>
+            <wp14:sizeRelH relativeFrom="page">
+              <wp14:pctWidth>0</wp14:pctWidth>
+            </wp14:sizeRelH>
+            <wp14:sizeRelV relativeFrom="page">
+              <wp14:pctHeight>0</wp14:pctHeight>
+            </wp14:sizeRelV>
+          </wp:anchor>
+        </w:drawing>
+      </w:r>
+    </w:p>
+    <w:p>
+      <w:pPr>
+        <w:pStyle w:val="BodyText"/>
+      </w:pPr>
+    </w:p>
+    <w:p>
+      <w:pPr>
+        <w:pStyle w:val="BodyText"/>
+      </w:pPr>
+    </w:p>
+    <w:p>
+      <w:pPr>
+        <w:pStyle w:val="BodyText"/>
+      </w:pPr>
+    </w:p>
+    <w:p>
+      <w:pPr>
+        <w:pStyle w:val="BodyText"/>
+      </w:pPr>
+    </w:p>
+    <w:p>
+      <w:pPr>
+        <w:rPr>
+          <w:rStyle w:val="VerbatimChar"/>
+        </w:rPr>
+      </w:pPr>
+      <w:r>
+        <w:rPr>
+          <w:rStyle w:val="VerbatimChar"/>
         </w:rPr>
         <w:br w:type="page"/>
       </w:r>
@@ -57,10 +583,7 @@
       </w:pPr>
       <w:bookmarkStart w:id="0" w:name="dropouts"/>
       <w:r>
-        <w:t>D</w:t>
-      </w:r>
-      <w:r>
-        <w:t>ropouts</w:t>
+        <w:t>Dropouts</w:t>
       </w:r>
       <w:bookmarkEnd w:id="0"/>
     </w:p>
@@ -195,7 +718,7 @@
                     </pic:cNvPicPr>
                   </pic:nvPicPr>
                   <pic:blipFill>
-                    <a:blip r:embed="rId7"/>
+                    <a:blip r:embed="rId13"/>
                     <a:stretch>
                       <a:fillRect/>
                     </a:stretch>
@@ -227,10 +750,7 @@
         <w:pStyle w:val="FirstParagraph"/>
       </w:pPr>
       <w:r>
-        <w:t>Children who contributed to this task were, at the beginning of testing, on average 48.52 months old (SD = 6.97, range 35-70). There were 1 2-year-old, 86 3-ye</w:t>
-      </w:r>
-      <w:r>
-        <w:t>ar-olds, 89 4-year-olds, and 8 5-year-olds.</w:t>
+        <w:t>Children who contributed to this task were, at the beginning of testing, on average 48.52 months old (SD = 6.97, range 35-70). There were 1 2-year-old, 86 3-year-olds, 89 4-year-olds, and 8 5-year-olds.</w:t>
       </w:r>
     </w:p>
     <w:p>
@@ -273,7 +793,7 @@
                     </pic:cNvPicPr>
                   </pic:nvPicPr>
                   <pic:blipFill rotWithShape="1">
-                    <a:blip r:embed="rId8"/>
+                    <a:blip r:embed="rId14"/>
                     <a:srcRect t="16297"/>
                     <a:stretch/>
                   </pic:blipFill>
@@ -423,10 +943,7 @@
       </w:pPr>
       <w:bookmarkStart w:id="8" w:name="testing-location"/>
       <w:r>
-        <w:t>T</w:t>
-      </w:r>
-      <w:r>
-        <w:t>esting location</w:t>
+        <w:t>Testing location</w:t>
       </w:r>
       <w:bookmarkEnd w:id="8"/>
     </w:p>
@@ -435,10 +952,7 @@
         <w:pStyle w:val="FirstParagraph"/>
       </w:pPr>
       <w:r>
-        <w:t>109 children were from Fife, 75 childr</w:t>
-      </w:r>
-      <w:r>
-        <w:t>en were from Edinburgh.</w:t>
+        <w:t>109 children were from Fife, 75 children were from Edinburgh.</w:t>
       </w:r>
     </w:p>
     <w:p>
@@ -461,13 +975,7 @@
         <w:pStyle w:val="FirstParagraph"/>
       </w:pPr>
       <w:r>
-        <w:t xml:space="preserve">We first want to check whether the efficiencies in trial 1 and 2 are comparable. We hereby only focus on the efficiency in the searches 3 til 8 (we cut the search numbers at 8 because </w:t>
-      </w:r>
-      <w:r>
-        <w:t>1) this increases comparability with the agpe sample and 2) because these seem the most meaningful trials - more searches just mean that children are guessing. We cut the first 2 searches because those are always correct and thus children could not have an</w:t>
-      </w:r>
-      <w:r>
-        <w:t xml:space="preserve"> efficiency of 0).</w:t>
+        <w:t>We first want to check whether the efficiencies in trial 1 and 2 are comparable. We hereby only focus on the efficiency in the searches 3 til 8 (we cut the search numbers at 8 because 1) this increases comparability with the agpe sample and 2) because these seem the most meaningful trials - more searches just mean that children are guessing. We cut the first 2 searches because those are always correct and thus children could not have an efficiency of 0).</w:t>
       </w:r>
     </w:p>
     <w:p>
@@ -538,7 +1046,7 @@
                     </pic:cNvPicPr>
                   </pic:nvPicPr>
                   <pic:blipFill>
-                    <a:blip r:embed="rId9"/>
+                    <a:blip r:embed="rId15"/>
                     <a:stretch>
                       <a:fillRect/>
                     </a:stretch>
@@ -622,7 +1130,7 @@
                     </pic:cNvPicPr>
                   </pic:nvPicPr>
                   <pic:blipFill>
-                    <a:blip r:embed="rId9"/>
+                    <a:blip r:embed="rId15"/>
                     <a:stretch>
                       <a:fillRect/>
                     </a:stretch>
@@ -710,7 +1218,7 @@
                     </pic:cNvPicPr>
                   </pic:nvPicPr>
                   <pic:blipFill>
-                    <a:blip r:embed="rId10"/>
+                    <a:blip r:embed="rId16"/>
                     <a:stretch>
                       <a:fillRect/>
                     </a:stretch>
@@ -785,10 +1293,7 @@
         <w:pStyle w:val="FirstParagraph"/>
       </w:pPr>
       <w:r>
-        <w:t>The performance between trial 1 and 2 is not different from each other, but correlation is rather low, i.e., some children get better, some get worse. Therefore, we decide to only use the trial 1 data. Note that there are 5</w:t>
-      </w:r>
-      <w:r>
-        <w:t xml:space="preserve"> children who did only do trial 1 anyway.</w:t>
+        <w:t>The performance between trial 1 and 2 is not different from each other, but correlation is rather low, i.e., some children get better, some get worse. Therefore, we decide to only use the trial 1 data. Note that there are 5 children who did only do trial 1 anyway.</w:t>
       </w:r>
       <w:r>
         <w:t xml:space="preserve"> </w:t>
@@ -843,7 +1348,7 @@
                     </pic:cNvPicPr>
                   </pic:nvPicPr>
                   <pic:blipFill rotWithShape="1">
-                    <a:blip r:embed="rId11"/>
+                    <a:blip r:embed="rId17"/>
                     <a:srcRect t="18897"/>
                     <a:stretch/>
                   </pic:blipFill>
@@ -877,10 +1382,7 @@
         <w:pStyle w:val="FirstParagraph"/>
       </w:pPr>
       <w:r>
-        <w:t>The mean number of searches until al</w:t>
-      </w:r>
-      <w:r>
-        <w:t>l stickers were found or the max number of searches was reached was 10.22 (SD = 2.47, range 8-18). 50% of the children needed 10 or fewer searches, and 75% of the children needed 12 or fewer searches.</w:t>
+        <w:t>The mean number of searches until all stickers were found or the max number of searches was reached was 10.22 (SD = 2.47, range 8-18). 50% of the children needed 10 or fewer searches, and 75% of the children needed 12 or fewer searches.</w:t>
       </w:r>
     </w:p>
     <w:p>
@@ -1015,10 +1517,7 @@
         <w:pStyle w:val="FirstParagraph"/>
       </w:pPr>
       <w:r>
-        <w:t xml:space="preserve">Of the 184 children, 70 </w:t>
-      </w:r>
-      <w:r>
-        <w:t>children (38%) emptied all boxes.</w:t>
+        <w:t>Of the 184 children, 70 children (38%) emptied all boxes.</w:t>
       </w:r>
     </w:p>
     <w:p>
@@ -1153,7 +1652,7 @@
                     </pic:cNvPicPr>
                   </pic:nvPicPr>
                   <pic:blipFill>
-                    <a:blip r:embed="rId12"/>
+                    <a:blip r:embed="rId18"/>
                     <a:stretch>
                       <a:fillRect/>
                     </a:stretch>
@@ -1185,10 +1684,7 @@
         <w:pStyle w:val="FirstParagraph"/>
       </w:pPr>
       <w:r>
-        <w:t xml:space="preserve">The mean efficiency in trial 1 was .75 (SD = .17, range .33-1). 50% of the children had an efficiency of 75% or less, and 75% of the children had an efficiency </w:t>
-      </w:r>
-      <w:r>
-        <w:t>of 87.5% or less.</w:t>
+        <w:t>The mean efficiency in trial 1 was .75 (SD = .17, range .33-1). 50% of the children had an efficiency of 75% or less, and 75% of the children had an efficiency of 87.5% or less.</w:t>
       </w:r>
     </w:p>
     <w:p>
@@ -1382,10 +1878,7 @@
         </w:numPr>
       </w:pPr>
       <w:r>
-        <w:t xml:space="preserve">young </w:t>
-      </w:r>
-      <w:r>
-        <w:t>(n = 94): 2 children (2%) used a strategy</w:t>
+        <w:t>young (n = 94): 2 children (2%) used a strategy</w:t>
       </w:r>
     </w:p>
     <w:p>
@@ -1461,7 +1954,7 @@
                     </pic:cNvPicPr>
                   </pic:nvPicPr>
                   <pic:blipFill>
-                    <a:blip r:embed="rId13"/>
+                    <a:blip r:embed="rId9"/>
                     <a:stretch>
                       <a:fillRect/>
                     </a:stretch>
@@ -1513,7 +2006,7 @@
                     </pic:cNvPicPr>
                   </pic:nvPicPr>
                   <pic:blipFill>
-                    <a:blip r:embed="rId14"/>
+                    <a:blip r:embed="rId19"/>
                     <a:stretch>
                       <a:fillRect/>
                     </a:stretch>
@@ -1559,7 +2052,7 @@
                     </pic:cNvPicPr>
                   </pic:nvPicPr>
                   <pic:blipFill>
-                    <a:blip r:embed="rId15"/>
+                    <a:blip r:embed="rId20"/>
                     <a:stretch>
                       <a:fillRect/>
                     </a:stretch>
@@ -1605,7 +2098,7 @@
                     </pic:cNvPicPr>
                   </pic:nvPicPr>
                   <pic:blipFill>
-                    <a:blip r:embed="rId16"/>
+                    <a:blip r:embed="rId21"/>
                     <a:stretch>
                       <a:fillRect/>
                     </a:stretch>
@@ -1661,7 +2154,7 @@
                     </pic:cNvPicPr>
                   </pic:nvPicPr>
                   <pic:blipFill>
-                    <a:blip r:embed="rId17"/>
+                    <a:blip r:embed="rId22"/>
                     <a:stretch>
                       <a:fillRect/>
                     </a:stretch>
@@ -1713,7 +2206,7 @@
                     </pic:cNvPicPr>
                   </pic:nvPicPr>
                   <pic:blipFill>
-                    <a:blip r:embed="rId18"/>
+                    <a:blip r:embed="rId23"/>
                     <a:stretch>
                       <a:fillRect/>
                     </a:stretch>
@@ -1769,7 +2262,7 @@
                     </pic:cNvPicPr>
                   </pic:nvPicPr>
                   <pic:blipFill>
-                    <a:blip r:embed="rId19"/>
+                    <a:blip r:embed="rId24"/>
                     <a:stretch>
                       <a:fillRect/>
                     </a:stretch>
@@ -1821,7 +2314,7 @@
                     </pic:cNvPicPr>
                   </pic:nvPicPr>
                   <pic:blipFill>
-                    <a:blip r:embed="rId20"/>
+                    <a:blip r:embed="rId25"/>
                     <a:stretch>
                       <a:fillRect/>
                     </a:stretch>
@@ -1878,10 +2371,10 @@
         <w:t>not normally distributed</w:t>
       </w:r>
       <w:r>
-        <w:t>, W = .873</w:t>
-      </w:r>
-      <w:r>
-        <w:t>, p &lt; .001.</w:t>
+        <w:t>, W = .873, p &lt; .001.</w:t>
+      </w:r>
+      <w:r>
+        <w:t xml:space="preserve"> Performance was significantly better than chance (0.57965), two-sided Wilcoxon test, V = 16683, p &lt; .001.</w:t>
       </w:r>
     </w:p>
     <w:p>
@@ -1905,6 +2398,9 @@
       <w:r>
         <w:t>, not normally distributed, W = .835, p &lt; .001</w:t>
       </w:r>
+      <w:r>
+        <w:t>, better than chance, V = 3479, p &lt; .001</w:t>
+      </w:r>
     </w:p>
     <w:p>
       <w:pPr>
@@ -1927,6 +2423,18 @@
       <w:r>
         <w:t>, not normally distributed, W = .876, p &lt; .001</w:t>
       </w:r>
+      <w:r>
+        <w:t xml:space="preserve">, </w:t>
+      </w:r>
+      <w:r>
+        <w:t>better than chance, V = 3</w:t>
+      </w:r>
+      <w:r>
+        <w:t>852</w:t>
+      </w:r>
+      <w:r>
+        <w:t>, p &lt; .001</w:t>
+      </w:r>
     </w:p>
     <w:p>
       <w:pPr>
@@ -1949,6 +2457,27 @@
       <w:r>
         <w:t>, normally distributed, W = .899, p = .181</w:t>
       </w:r>
+      <w:r>
+        <w:t xml:space="preserve">, </w:t>
+      </w:r>
+      <w:r>
+        <w:t xml:space="preserve">better than chance, V = </w:t>
+      </w:r>
+      <w:r>
+        <w:t>65</w:t>
+      </w:r>
+      <w:r>
+        <w:t xml:space="preserve">, p </w:t>
+      </w:r>
+      <w:r>
+        <w:t xml:space="preserve">= </w:t>
+      </w:r>
+      <w:r>
+        <w:t xml:space="preserve"> .00</w:t>
+      </w:r>
+      <w:r>
+        <w:t>4</w:t>
+      </w:r>
     </w:p>
     <w:p>
       <w:pPr>
@@ -1980,10 +2509,28 @@
         <w:t>M = .72 (SD = .14, range .50-1)</w:t>
       </w:r>
       <w:r>
-        <w:t>, not normally d</w:t>
-      </w:r>
-      <w:r>
-        <w:t>istributed, W = .857, p &lt; .001</w:t>
+        <w:t>, not normally distributed, W = .857, p &lt; .001</w:t>
+      </w:r>
+      <w:r>
+        <w:t xml:space="preserve">, </w:t>
+      </w:r>
+      <w:r>
+        <w:t xml:space="preserve">better than chance, V = </w:t>
+      </w:r>
+      <w:r>
+        <w:t>4360</w:t>
+      </w:r>
+      <w:r>
+        <w:t xml:space="preserve">, p </w:t>
+      </w:r>
+      <w:r>
+        <w:t>&lt;</w:t>
+      </w:r>
+      <w:r>
+        <w:t xml:space="preserve">  .00</w:t>
+      </w:r>
+      <w:r>
+        <w:t>1</w:t>
       </w:r>
     </w:p>
     <w:p>
@@ -2005,6 +2552,27 @@
       </w:r>
       <w:r>
         <w:t>, not normally distributed, W = .876, p &lt; .001</w:t>
+      </w:r>
+      <w:r>
+        <w:t xml:space="preserve">, </w:t>
+      </w:r>
+      <w:r>
+        <w:t xml:space="preserve">better than chance, V = </w:t>
+      </w:r>
+      <w:r>
+        <w:t>4021</w:t>
+      </w:r>
+      <w:r>
+        <w:t xml:space="preserve">, p </w:t>
+      </w:r>
+      <w:r>
+        <w:t>&lt;</w:t>
+      </w:r>
+      <w:r>
+        <w:t xml:space="preserve">  .00</w:t>
+      </w:r>
+      <w:r>
+        <w:t>1</w:t>
       </w:r>
     </w:p>
     <w:p>
@@ -2027,37 +2595,48 @@
         </w:numPr>
       </w:pPr>
       <w:r>
-        <w:t xml:space="preserve">Fife (n = 109): M = .74 (SD = .16, </w:t>
-      </w:r>
-      <w:r>
-        <w:t>range .50-1), not normally distributed, W = .867, p &lt; .001</w:t>
-      </w:r>
-    </w:p>
-    <w:p>
-      <w:pPr>
-        <w:pStyle w:val="FirstParagraph"/>
-      </w:pPr>
+        <w:t>Fife (n = 109): M = .74 (SD = .16, range .50-1), not normally distributed, W = .867, p &lt; .001</w:t>
+      </w:r>
+    </w:p>
+    <w:p>
       <w:r>
         <w:rPr>
           <w:noProof/>
         </w:rPr>
         <w:drawing>
-          <wp:inline distT="0" distB="0" distL="0" distR="0" wp14:anchorId="24F1CBEC" wp14:editId="744F6807">
-            <wp:extent cx="2385060" cy="2381250"/>
+          <wp:anchor distT="0" distB="0" distL="114300" distR="114300" simplePos="0" relativeHeight="251625472" behindDoc="0" locked="0" layoutInCell="1" allowOverlap="1" wp14:anchorId="3E48563A" wp14:editId="719AF696">
+            <wp:simplePos x="0" y="0"/>
+            <wp:positionH relativeFrom="column">
+              <wp:posOffset>3154045</wp:posOffset>
+            </wp:positionH>
+            <wp:positionV relativeFrom="paragraph">
+              <wp:posOffset>278130</wp:posOffset>
+            </wp:positionV>
+            <wp:extent cx="2463800" cy="1776732"/>
             <wp:effectExtent l="0" t="0" r="0" b="0"/>
-            <wp:docPr id="16" name="Picture"/>
-            <wp:cNvGraphicFramePr/>
+            <wp:wrapNone/>
+            <wp:docPr id="23" name="Picture 23"/>
+            <wp:cNvGraphicFramePr>
+              <a:graphicFrameLocks xmlns:a="http://schemas.openxmlformats.org/drawingml/2006/main" noChangeAspect="1"/>
+            </wp:cNvGraphicFramePr>
             <a:graphic xmlns:a="http://schemas.openxmlformats.org/drawingml/2006/main">
               <a:graphicData uri="http://schemas.openxmlformats.org/drawingml/2006/picture">
                 <pic:pic xmlns:pic="http://schemas.openxmlformats.org/drawingml/2006/picture">
                   <pic:nvPicPr>
-                    <pic:cNvPr id="0" name="Picture" descr="WM-IB_files/figure-docx/unnamed-chunk-22-1.png"/>
+                    <pic:cNvPr id="0" name="Picture 3"/>
                     <pic:cNvPicPr>
                       <a:picLocks noChangeAspect="1" noChangeArrowheads="1"/>
                     </pic:cNvPicPr>
                   </pic:nvPicPr>
                   <pic:blipFill>
-                    <a:blip r:embed="rId21"/>
+                    <a:blip r:embed="rId8">
+                      <a:extLst>
+                        <a:ext uri="{28A0092B-C50C-407E-A947-70E740481C1C}">
+                          <a14:useLocalDpi xmlns:a14="http://schemas.microsoft.com/office/drawing/2010/main" val="0"/>
+                        </a:ext>
+                      </a:extLst>
+                    </a:blip>
+                    <a:srcRect/>
                     <a:stretch>
                       <a:fillRect/>
                     </a:stretch>
@@ -2065,51 +2644,66 @@
                   <pic:spPr bwMode="auto">
                     <a:xfrm>
                       <a:off x="0" y="0"/>
-                      <a:ext cx="2385322" cy="2381512"/>
+                      <a:ext cx="2463800" cy="1776732"/>
                     </a:xfrm>
                     <a:prstGeom prst="rect">
                       <a:avLst/>
                     </a:prstGeom>
                     <a:noFill/>
-                    <a:ln w="9525">
+                    <a:ln>
                       <a:noFill/>
-                      <a:headEnd/>
-                      <a:tailEnd/>
                     </a:ln>
                   </pic:spPr>
                 </pic:pic>
               </a:graphicData>
             </a:graphic>
-          </wp:inline>
+            <wp14:sizeRelH relativeFrom="page">
+              <wp14:pctWidth>0</wp14:pctWidth>
+            </wp14:sizeRelH>
+            <wp14:sizeRelV relativeFrom="page">
+              <wp14:pctHeight>0</wp14:pctHeight>
+            </wp14:sizeRelV>
+          </wp:anchor>
         </w:drawing>
       </w:r>
       <w:r>
         <w:rPr>
           <w:noProof/>
         </w:rPr>
-        <w:t xml:space="preserve">         </w:t>
-      </w:r>
-      <w:r>
-        <w:rPr>
-          <w:noProof/>
-        </w:rPr>
         <w:drawing>
-          <wp:inline distT="0" distB="0" distL="0" distR="0" wp14:anchorId="574A4CA9" wp14:editId="586BDD3D">
-            <wp:extent cx="2693670" cy="2381250"/>
+          <wp:anchor distT="0" distB="0" distL="114300" distR="114300" simplePos="0" relativeHeight="251618304" behindDoc="0" locked="0" layoutInCell="1" allowOverlap="1" wp14:anchorId="32C1C60B" wp14:editId="0988E58E">
+            <wp:simplePos x="0" y="0"/>
+            <wp:positionH relativeFrom="column">
+              <wp:posOffset>-12065</wp:posOffset>
+            </wp:positionH>
+            <wp:positionV relativeFrom="paragraph">
+              <wp:posOffset>276225</wp:posOffset>
+            </wp:positionV>
+            <wp:extent cx="2345690" cy="1691559"/>
             <wp:effectExtent l="0" t="0" r="0" b="0"/>
-            <wp:docPr id="17" name="Picture"/>
-            <wp:cNvGraphicFramePr/>
+            <wp:wrapNone/>
+            <wp:docPr id="22" name="Picture 22"/>
+            <wp:cNvGraphicFramePr>
+              <a:graphicFrameLocks xmlns:a="http://schemas.openxmlformats.org/drawingml/2006/main" noChangeAspect="1"/>
+            </wp:cNvGraphicFramePr>
             <a:graphic xmlns:a="http://schemas.openxmlformats.org/drawingml/2006/main">
               <a:graphicData uri="http://schemas.openxmlformats.org/drawingml/2006/picture">
                 <pic:pic xmlns:pic="http://schemas.openxmlformats.org/drawingml/2006/picture">
                   <pic:nvPicPr>
-                    <pic:cNvPr id="0" name="Picture" descr="WM-IB_files/figure-docx/unnamed-chunk-22-2.png"/>
+                    <pic:cNvPr id="0" name="Picture 2"/>
                     <pic:cNvPicPr>
                       <a:picLocks noChangeAspect="1" noChangeArrowheads="1"/>
                     </pic:cNvPicPr>
                   </pic:nvPicPr>
                   <pic:blipFill>
-                    <a:blip r:embed="rId22"/>
+                    <a:blip r:embed="rId7">
+                      <a:extLst>
+                        <a:ext uri="{28A0092B-C50C-407E-A947-70E740481C1C}">
+                          <a14:useLocalDpi xmlns:a14="http://schemas.microsoft.com/office/drawing/2010/main" val="0"/>
+                        </a:ext>
+                      </a:extLst>
+                    </a:blip>
+                    <a:srcRect/>
                     <a:stretch>
                       <a:fillRect/>
                     </a:stretch>
@@ -2117,56 +2711,74 @@
                   <pic:spPr bwMode="auto">
                     <a:xfrm>
                       <a:off x="0" y="0"/>
-                      <a:ext cx="2693968" cy="2381513"/>
+                      <a:ext cx="2345690" cy="1691559"/>
                     </a:xfrm>
                     <a:prstGeom prst="rect">
                       <a:avLst/>
                     </a:prstGeom>
                     <a:noFill/>
-                    <a:ln w="9525">
+                    <a:ln>
                       <a:noFill/>
-                      <a:headEnd/>
-                      <a:tailEnd/>
                     </a:ln>
                   </pic:spPr>
                 </pic:pic>
               </a:graphicData>
             </a:graphic>
-          </wp:inline>
+            <wp14:sizeRelH relativeFrom="page">
+              <wp14:pctWidth>0</wp14:pctWidth>
+            </wp14:sizeRelH>
+            <wp14:sizeRelV relativeFrom="page">
+              <wp14:pctHeight>0</wp14:pctHeight>
+            </wp14:sizeRelV>
+          </wp:anchor>
         </w:drawing>
       </w:r>
     </w:p>
-    <w:p>
-      <w:pPr>
-        <w:pStyle w:val="FirstParagraph"/>
-      </w:pPr>
-    </w:p>
-    <w:p>
-      <w:pPr>
-        <w:pStyle w:val="FirstParagraph"/>
-      </w:pPr>
+    <w:p/>
+    <w:p/>
+    <w:p/>
+    <w:p/>
+    <w:p/>
+    <w:p/>
+    <w:p>
       <w:r>
         <w:rPr>
           <w:noProof/>
         </w:rPr>
-        <w:lastRenderedPageBreak/>
         <w:drawing>
-          <wp:inline distT="0" distB="0" distL="0" distR="0" wp14:anchorId="0DF11D23" wp14:editId="4C144458">
-            <wp:extent cx="2823210" cy="2453640"/>
+          <wp:anchor distT="0" distB="0" distL="114300" distR="114300" simplePos="0" relativeHeight="251637760" behindDoc="0" locked="0" layoutInCell="1" allowOverlap="1" wp14:anchorId="0D34D882" wp14:editId="383EE09F">
+            <wp:simplePos x="0" y="0"/>
+            <wp:positionH relativeFrom="column">
+              <wp:posOffset>3128010</wp:posOffset>
+            </wp:positionH>
+            <wp:positionV relativeFrom="paragraph">
+              <wp:posOffset>99695</wp:posOffset>
+            </wp:positionV>
+            <wp:extent cx="2729725" cy="1968500"/>
             <wp:effectExtent l="0" t="0" r="0" b="0"/>
-            <wp:docPr id="18" name="Picture"/>
-            <wp:cNvGraphicFramePr/>
+            <wp:wrapNone/>
+            <wp:docPr id="25" name="Picture 25"/>
+            <wp:cNvGraphicFramePr>
+              <a:graphicFrameLocks xmlns:a="http://schemas.openxmlformats.org/drawingml/2006/main" noChangeAspect="1"/>
+            </wp:cNvGraphicFramePr>
             <a:graphic xmlns:a="http://schemas.openxmlformats.org/drawingml/2006/main">
               <a:graphicData uri="http://schemas.openxmlformats.org/drawingml/2006/picture">
                 <pic:pic xmlns:pic="http://schemas.openxmlformats.org/drawingml/2006/picture">
                   <pic:nvPicPr>
-                    <pic:cNvPr id="0" name="Picture" descr="WM-IB_files/figure-docx/unnamed-chunk-22-3.png"/>
+                    <pic:cNvPr id="0" name="Picture 5"/>
                     <pic:cNvPicPr>
                       <a:picLocks noChangeAspect="1" noChangeArrowheads="1"/>
                     </pic:cNvPicPr>
                   </pic:nvPicPr>
                   <pic:blipFill>
-                    <a:blip r:embed="rId23"/>
+                    <a:blip r:embed="rId12">
+                      <a:extLst>
+                        <a:ext uri="{28A0092B-C50C-407E-A947-70E740481C1C}">
+                          <a14:useLocalDpi xmlns:a14="http://schemas.microsoft.com/office/drawing/2010/main" val="0"/>
+                        </a:ext>
+                      </a:extLst>
+                    </a:blip>
+                    <a:srcRect/>
                     <a:stretch>
                       <a:fillRect/>
                     </a:stretch>
@@ -2174,51 +2786,66 @@
                   <pic:spPr bwMode="auto">
                     <a:xfrm>
                       <a:off x="0" y="0"/>
-                      <a:ext cx="2823523" cy="2453912"/>
+                      <a:ext cx="2729725" cy="1968500"/>
                     </a:xfrm>
                     <a:prstGeom prst="rect">
                       <a:avLst/>
                     </a:prstGeom>
                     <a:noFill/>
-                    <a:ln w="9525">
+                    <a:ln>
                       <a:noFill/>
-                      <a:headEnd/>
-                      <a:tailEnd/>
                     </a:ln>
                   </pic:spPr>
                 </pic:pic>
               </a:graphicData>
             </a:graphic>
-          </wp:inline>
+            <wp14:sizeRelH relativeFrom="page">
+              <wp14:pctWidth>0</wp14:pctWidth>
+            </wp14:sizeRelH>
+            <wp14:sizeRelV relativeFrom="page">
+              <wp14:pctHeight>0</wp14:pctHeight>
+            </wp14:sizeRelV>
+          </wp:anchor>
         </w:drawing>
       </w:r>
       <w:r>
         <w:rPr>
           <w:noProof/>
         </w:rPr>
-        <w:t xml:space="preserve">    </w:t>
-      </w:r>
-      <w:r>
-        <w:rPr>
-          <w:noProof/>
-        </w:rPr>
         <w:drawing>
-          <wp:inline distT="0" distB="0" distL="0" distR="0" wp14:anchorId="64FD8DCB" wp14:editId="6E358A45">
-            <wp:extent cx="2849880" cy="2708910"/>
+          <wp:anchor distT="0" distB="0" distL="114300" distR="114300" simplePos="0" relativeHeight="251632640" behindDoc="0" locked="0" layoutInCell="1" allowOverlap="1" wp14:anchorId="3A79172E" wp14:editId="5BBCC67F">
+            <wp:simplePos x="0" y="0"/>
+            <wp:positionH relativeFrom="column">
+              <wp:posOffset>-12065</wp:posOffset>
+            </wp:positionH>
+            <wp:positionV relativeFrom="paragraph">
+              <wp:posOffset>231140</wp:posOffset>
+            </wp:positionV>
+            <wp:extent cx="2863850" cy="2065223"/>
             <wp:effectExtent l="0" t="0" r="0" b="0"/>
-            <wp:docPr id="19" name="Picture"/>
-            <wp:cNvGraphicFramePr/>
+            <wp:wrapNone/>
+            <wp:docPr id="24" name="Picture 24"/>
+            <wp:cNvGraphicFramePr>
+              <a:graphicFrameLocks xmlns:a="http://schemas.openxmlformats.org/drawingml/2006/main" noChangeAspect="1"/>
+            </wp:cNvGraphicFramePr>
             <a:graphic xmlns:a="http://schemas.openxmlformats.org/drawingml/2006/main">
               <a:graphicData uri="http://schemas.openxmlformats.org/drawingml/2006/picture">
                 <pic:pic xmlns:pic="http://schemas.openxmlformats.org/drawingml/2006/picture">
                   <pic:nvPicPr>
-                    <pic:cNvPr id="0" name="Picture" descr="WM-IB_files/figure-docx/unnamed-chunk-22-4.png"/>
+                    <pic:cNvPr id="0" name="Picture 4"/>
                     <pic:cNvPicPr>
                       <a:picLocks noChangeAspect="1" noChangeArrowheads="1"/>
                     </pic:cNvPicPr>
                   </pic:nvPicPr>
                   <pic:blipFill>
-                    <a:blip r:embed="rId24"/>
+                    <a:blip r:embed="rId10">
+                      <a:extLst>
+                        <a:ext uri="{28A0092B-C50C-407E-A947-70E740481C1C}">
+                          <a14:useLocalDpi xmlns:a14="http://schemas.microsoft.com/office/drawing/2010/main" val="0"/>
+                        </a:ext>
+                      </a:extLst>
+                    </a:blip>
+                    <a:srcRect/>
                     <a:stretch>
                       <a:fillRect/>
                     </a:stretch>
@@ -2226,22 +2853,26 @@
                   <pic:spPr bwMode="auto">
                     <a:xfrm>
                       <a:off x="0" y="0"/>
-                      <a:ext cx="2850191" cy="2709206"/>
+                      <a:ext cx="2863850" cy="2065223"/>
                     </a:xfrm>
                     <a:prstGeom prst="rect">
                       <a:avLst/>
                     </a:prstGeom>
                     <a:noFill/>
-                    <a:ln w="9525">
+                    <a:ln>
                       <a:noFill/>
-                      <a:headEnd/>
-                      <a:tailEnd/>
                     </a:ln>
                   </pic:spPr>
                 </pic:pic>
               </a:graphicData>
             </a:graphic>
-          </wp:inline>
+            <wp14:sizeRelH relativeFrom="page">
+              <wp14:pctWidth>0</wp14:pctWidth>
+            </wp14:sizeRelH>
+            <wp14:sizeRelV relativeFrom="page">
+              <wp14:pctHeight>0</wp14:pctHeight>
+            </wp14:sizeRelV>
+          </wp:anchor>
         </w:drawing>
       </w:r>
     </w:p>
@@ -2249,6 +2880,33 @@
       <w:pPr>
         <w:pStyle w:val="FirstParagraph"/>
       </w:pPr>
+      <w:r>
+        <w:rPr>
+          <w:noProof/>
+        </w:rPr>
+        <w:t xml:space="preserve">         </w:t>
+      </w:r>
+    </w:p>
+    <w:p>
+      <w:pPr>
+        <w:pStyle w:val="FirstParagraph"/>
+      </w:pPr>
+    </w:p>
+    <w:p>
+      <w:pPr>
+        <w:pStyle w:val="FirstParagraph"/>
+      </w:pPr>
+      <w:r>
+        <w:rPr>
+          <w:noProof/>
+        </w:rPr>
+        <w:t xml:space="preserve">    </w:t>
+      </w:r>
+    </w:p>
+    <w:p>
+      <w:pPr>
+        <w:pStyle w:val="FirstParagraph"/>
+      </w:pPr>
     </w:p>
     <w:p>
       <w:pPr>
@@ -2256,6 +2914,7 @@
       </w:pPr>
       <w:bookmarkStart w:id="18" w:name="Xdc67321e1743c6e7b1e85179e8478d6f414356c"/>
       <w:r>
+        <w:lastRenderedPageBreak/>
         <w:t>Plot age as continuous variable against proportion correct</w:t>
       </w:r>
       <w:bookmarkEnd w:id="18"/>
@@ -2269,22 +2928,39 @@
           <w:noProof/>
         </w:rPr>
         <w:drawing>
-          <wp:inline distT="0" distB="0" distL="0" distR="0" wp14:anchorId="41A11988" wp14:editId="3807D4A9">
-            <wp:extent cx="2533650" cy="2308860"/>
+          <wp:anchor distT="0" distB="0" distL="114300" distR="114300" simplePos="0" relativeHeight="251641856" behindDoc="0" locked="0" layoutInCell="1" allowOverlap="1" wp14:anchorId="281A368C" wp14:editId="35D019DF">
+            <wp:simplePos x="0" y="0"/>
+            <wp:positionH relativeFrom="column">
+              <wp:posOffset>-12065</wp:posOffset>
+            </wp:positionH>
+            <wp:positionV relativeFrom="paragraph">
+              <wp:posOffset>264160</wp:posOffset>
+            </wp:positionV>
+            <wp:extent cx="3248660" cy="2342723"/>
             <wp:effectExtent l="0" t="0" r="0" b="0"/>
-            <wp:docPr id="20" name="Picture"/>
-            <wp:cNvGraphicFramePr/>
+            <wp:wrapNone/>
+            <wp:docPr id="26" name="Picture 26"/>
+            <wp:cNvGraphicFramePr>
+              <a:graphicFrameLocks xmlns:a="http://schemas.openxmlformats.org/drawingml/2006/main" noChangeAspect="1"/>
+            </wp:cNvGraphicFramePr>
             <a:graphic xmlns:a="http://schemas.openxmlformats.org/drawingml/2006/main">
               <a:graphicData uri="http://schemas.openxmlformats.org/drawingml/2006/picture">
                 <pic:pic xmlns:pic="http://schemas.openxmlformats.org/drawingml/2006/picture">
                   <pic:nvPicPr>
-                    <pic:cNvPr id="0" name="Picture" descr="WM-IB_files/figure-docx/unnamed-chunk-23-1.png"/>
+                    <pic:cNvPr id="0" name="Picture 6"/>
                     <pic:cNvPicPr>
                       <a:picLocks noChangeAspect="1" noChangeArrowheads="1"/>
                     </pic:cNvPicPr>
                   </pic:nvPicPr>
                   <pic:blipFill>
-                    <a:blip r:embed="rId25"/>
+                    <a:blip r:embed="rId11">
+                      <a:extLst>
+                        <a:ext uri="{28A0092B-C50C-407E-A947-70E740481C1C}">
+                          <a14:useLocalDpi xmlns:a14="http://schemas.microsoft.com/office/drawing/2010/main" val="0"/>
+                        </a:ext>
+                      </a:extLst>
+                    </a:blip>
+                    <a:srcRect/>
                     <a:stretch>
                       <a:fillRect/>
                     </a:stretch>
@@ -2292,22 +2968,26 @@
                   <pic:spPr bwMode="auto">
                     <a:xfrm>
                       <a:off x="0" y="0"/>
-                      <a:ext cx="2533928" cy="2309113"/>
+                      <a:ext cx="3248660" cy="2342723"/>
                     </a:xfrm>
                     <a:prstGeom prst="rect">
                       <a:avLst/>
                     </a:prstGeom>
                     <a:noFill/>
-                    <a:ln w="9525">
+                    <a:ln>
                       <a:noFill/>
-                      <a:headEnd/>
-                      <a:tailEnd/>
                     </a:ln>
                   </pic:spPr>
                 </pic:pic>
               </a:graphicData>
             </a:graphic>
-          </wp:inline>
+            <wp14:sizeRelH relativeFrom="page">
+              <wp14:pctWidth>0</wp14:pctWidth>
+            </wp14:sizeRelH>
+            <wp14:sizeRelV relativeFrom="page">
+              <wp14:pctHeight>0</wp14:pctHeight>
+            </wp14:sizeRelV>
+          </wp:anchor>
         </w:drawing>
       </w:r>
     </w:p>
@@ -2318,6 +2998,41 @@
       <w:r>
         <w:t>`</w:t>
       </w:r>
+    </w:p>
+    <w:p>
+      <w:pPr>
+        <w:pStyle w:val="BodyText"/>
+      </w:pPr>
+    </w:p>
+    <w:p>
+      <w:pPr>
+        <w:pStyle w:val="BodyText"/>
+      </w:pPr>
+    </w:p>
+    <w:p>
+      <w:pPr>
+        <w:pStyle w:val="BodyText"/>
+      </w:pPr>
+    </w:p>
+    <w:p>
+      <w:pPr>
+        <w:pStyle w:val="BodyText"/>
+      </w:pPr>
+    </w:p>
+    <w:p>
+      <w:pPr>
+        <w:pStyle w:val="BodyText"/>
+      </w:pPr>
+    </w:p>
+    <w:p>
+      <w:pPr>
+        <w:pStyle w:val="BodyText"/>
+      </w:pPr>
+    </w:p>
+    <w:p>
+      <w:pPr>
+        <w:pStyle w:val="BodyText"/>
+      </w:pPr>
     </w:p>
     <w:p>
       <w:pPr>
@@ -2533,6 +3248,119 @@
     </w:lvl>
   </w:abstractNum>
   <w:abstractNum w:abstractNumId="1" w15:restartNumberingAfterBreak="0">
+    <w:nsid w:val="12A330A9"/>
+    <w:multiLevelType w:val="hybridMultilevel"/>
+    <w:tmpl w:val="CA28E31C"/>
+    <w:lvl w:ilvl="0" w:tplc="941EF11E">
+      <w:start w:val="30"/>
+      <w:numFmt w:val="bullet"/>
+      <w:lvlText w:val="-"/>
+      <w:lvlJc w:val="left"/>
+      <w:pPr>
+        <w:ind w:left="720" w:hanging="360"/>
+      </w:pPr>
+      <w:rPr>
+        <w:rFonts w:ascii="Cambria" w:eastAsiaTheme="minorHAnsi" w:hAnsi="Cambria" w:cstheme="minorBidi" w:hint="default"/>
+      </w:rPr>
+    </w:lvl>
+    <w:lvl w:ilvl="1" w:tplc="08090003">
+      <w:start w:val="1"/>
+      <w:numFmt w:val="bullet"/>
+      <w:lvlText w:val="o"/>
+      <w:lvlJc w:val="left"/>
+      <w:pPr>
+        <w:ind w:left="1440" w:hanging="360"/>
+      </w:pPr>
+      <w:rPr>
+        <w:rFonts w:ascii="Courier New" w:hAnsi="Courier New" w:cs="Courier New" w:hint="default"/>
+      </w:rPr>
+    </w:lvl>
+    <w:lvl w:ilvl="2" w:tplc="08090005" w:tentative="1">
+      <w:start w:val="1"/>
+      <w:numFmt w:val="bullet"/>
+      <w:lvlText w:val=""/>
+      <w:lvlJc w:val="left"/>
+      <w:pPr>
+        <w:ind w:left="2160" w:hanging="360"/>
+      </w:pPr>
+      <w:rPr>
+        <w:rFonts w:ascii="Wingdings" w:hAnsi="Wingdings" w:hint="default"/>
+      </w:rPr>
+    </w:lvl>
+    <w:lvl w:ilvl="3" w:tplc="08090001" w:tentative="1">
+      <w:start w:val="1"/>
+      <w:numFmt w:val="bullet"/>
+      <w:lvlText w:val=""/>
+      <w:lvlJc w:val="left"/>
+      <w:pPr>
+        <w:ind w:left="2880" w:hanging="360"/>
+      </w:pPr>
+      <w:rPr>
+        <w:rFonts w:ascii="Symbol" w:hAnsi="Symbol" w:hint="default"/>
+      </w:rPr>
+    </w:lvl>
+    <w:lvl w:ilvl="4" w:tplc="08090003" w:tentative="1">
+      <w:start w:val="1"/>
+      <w:numFmt w:val="bullet"/>
+      <w:lvlText w:val="o"/>
+      <w:lvlJc w:val="left"/>
+      <w:pPr>
+        <w:ind w:left="3600" w:hanging="360"/>
+      </w:pPr>
+      <w:rPr>
+        <w:rFonts w:ascii="Courier New" w:hAnsi="Courier New" w:cs="Courier New" w:hint="default"/>
+      </w:rPr>
+    </w:lvl>
+    <w:lvl w:ilvl="5" w:tplc="08090005" w:tentative="1">
+      <w:start w:val="1"/>
+      <w:numFmt w:val="bullet"/>
+      <w:lvlText w:val=""/>
+      <w:lvlJc w:val="left"/>
+      <w:pPr>
+        <w:ind w:left="4320" w:hanging="360"/>
+      </w:pPr>
+      <w:rPr>
+        <w:rFonts w:ascii="Wingdings" w:hAnsi="Wingdings" w:hint="default"/>
+      </w:rPr>
+    </w:lvl>
+    <w:lvl w:ilvl="6" w:tplc="08090001" w:tentative="1">
+      <w:start w:val="1"/>
+      <w:numFmt w:val="bullet"/>
+      <w:lvlText w:val=""/>
+      <w:lvlJc w:val="left"/>
+      <w:pPr>
+        <w:ind w:left="5040" w:hanging="360"/>
+      </w:pPr>
+      <w:rPr>
+        <w:rFonts w:ascii="Symbol" w:hAnsi="Symbol" w:hint="default"/>
+      </w:rPr>
+    </w:lvl>
+    <w:lvl w:ilvl="7" w:tplc="08090003" w:tentative="1">
+      <w:start w:val="1"/>
+      <w:numFmt w:val="bullet"/>
+      <w:lvlText w:val="o"/>
+      <w:lvlJc w:val="left"/>
+      <w:pPr>
+        <w:ind w:left="5760" w:hanging="360"/>
+      </w:pPr>
+      <w:rPr>
+        <w:rFonts w:ascii="Courier New" w:hAnsi="Courier New" w:cs="Courier New" w:hint="default"/>
+      </w:rPr>
+    </w:lvl>
+    <w:lvl w:ilvl="8" w:tplc="08090005" w:tentative="1">
+      <w:start w:val="1"/>
+      <w:numFmt w:val="bullet"/>
+      <w:lvlText w:val=""/>
+      <w:lvlJc w:val="left"/>
+      <w:pPr>
+        <w:ind w:left="6480" w:hanging="360"/>
+      </w:pPr>
+      <w:rPr>
+        <w:rFonts w:ascii="Wingdings" w:hAnsi="Wingdings" w:hint="default"/>
+      </w:rPr>
+    </w:lvl>
+  </w:abstractNum>
+  <w:abstractNum w:abstractNumId="2" w15:restartNumberingAfterBreak="0">
     <w:nsid w:val="170CD2DE"/>
     <w:multiLevelType w:val="multilevel"/>
     <w:tmpl w:val="D9FEA5D6"/>
@@ -2636,7 +3464,7 @@
       </w:pPr>
     </w:lvl>
   </w:abstractNum>
-  <w:abstractNum w:abstractNumId="2" w15:restartNumberingAfterBreak="0">
+  <w:abstractNum w:abstractNumId="3" w15:restartNumberingAfterBreak="0">
     <w:nsid w:val="2C1AE401"/>
     <w:multiLevelType w:val="multilevel"/>
     <w:tmpl w:val="7D081FD0"/>
@@ -2741,10 +3569,10 @@
     </w:lvl>
   </w:abstractNum>
   <w:num w:numId="1">
-    <w:abstractNumId w:val="1"/>
+    <w:abstractNumId w:val="2"/>
   </w:num>
   <w:num w:numId="2">
-    <w:abstractNumId w:val="1"/>
+    <w:abstractNumId w:val="2"/>
   </w:num>
   <w:num w:numId="3">
     <w:abstractNumId w:val="0"/>
@@ -2763,6 +3591,9 @@
   </w:num>
   <w:num w:numId="8">
     <w:abstractNumId w:val="0"/>
+  </w:num>
+  <w:num w:numId="9">
+    <w:abstractNumId w:val="1"/>
   </w:num>
 </w:numbering>
 </file>
@@ -2922,6 +3753,13 @@
     <w:lsdException w:name="Placeholder Text" w:semiHidden="1"/>
     <w:lsdException w:name="Light Shading"/>
     <w:lsdException w:name="Light List"/>
+    <w:lsdException w:name="Light Grid"/>
+    <w:lsdException w:name="Medium Shading 1"/>
+    <w:lsdException w:name="Medium Shading 2"/>
+    <w:lsdException w:name="Medium List 1"/>
+    <w:lsdException w:name="Medium List 2"/>
+    <w:lsdException w:name="Medium Grid 1"/>
+    <w:lsdException w:name="Medium Grid 2"/>
     <w:lsdException w:name="Medium Grid 3"/>
     <w:lsdException w:name="Dark List"/>
     <w:lsdException w:name="Colorful Shading"/>
@@ -3880,6 +4718,94 @@
       <w:rFonts w:ascii="Consolas" w:hAnsi="Consolas"/>
       <w:sz w:val="22"/>
       <w:shd w:val="clear" w:color="auto" w:fill="F8F8F8"/>
+    </w:rPr>
+  </w:style>
+  <w:style w:type="character" w:styleId="CommentReference">
+    <w:name w:val="annotation reference"/>
+    <w:basedOn w:val="DefaultParagraphFont"/>
+    <w:semiHidden/>
+    <w:unhideWhenUsed/>
+    <w:rsid w:val="009212C6"/>
+    <w:rPr>
+      <w:sz w:val="16"/>
+      <w:szCs w:val="16"/>
+    </w:rPr>
+  </w:style>
+  <w:style w:type="paragraph" w:styleId="CommentText">
+    <w:name w:val="annotation text"/>
+    <w:basedOn w:val="Normal"/>
+    <w:link w:val="CommentTextChar"/>
+    <w:semiHidden/>
+    <w:unhideWhenUsed/>
+    <w:rsid w:val="009212C6"/>
+    <w:rPr>
+      <w:sz w:val="20"/>
+      <w:szCs w:val="20"/>
+    </w:rPr>
+  </w:style>
+  <w:style w:type="character" w:customStyle="1" w:styleId="CommentTextChar">
+    <w:name w:val="Comment Text Char"/>
+    <w:basedOn w:val="DefaultParagraphFont"/>
+    <w:link w:val="CommentText"/>
+    <w:semiHidden/>
+    <w:rsid w:val="009212C6"/>
+    <w:rPr>
+      <w:sz w:val="20"/>
+      <w:szCs w:val="20"/>
+    </w:rPr>
+  </w:style>
+  <w:style w:type="paragraph" w:styleId="CommentSubject">
+    <w:name w:val="annotation subject"/>
+    <w:basedOn w:val="CommentText"/>
+    <w:next w:val="CommentText"/>
+    <w:link w:val="CommentSubjectChar"/>
+    <w:semiHidden/>
+    <w:unhideWhenUsed/>
+    <w:rsid w:val="009212C6"/>
+    <w:rPr>
+      <w:b/>
+      <w:bCs/>
+    </w:rPr>
+  </w:style>
+  <w:style w:type="character" w:customStyle="1" w:styleId="CommentSubjectChar">
+    <w:name w:val="Comment Subject Char"/>
+    <w:basedOn w:val="CommentTextChar"/>
+    <w:link w:val="CommentSubject"/>
+    <w:semiHidden/>
+    <w:rsid w:val="009212C6"/>
+    <w:rPr>
+      <w:b/>
+      <w:bCs/>
+      <w:sz w:val="20"/>
+      <w:szCs w:val="20"/>
+    </w:rPr>
+  </w:style>
+  <w:style w:type="paragraph" w:styleId="BalloonText">
+    <w:name w:val="Balloon Text"/>
+    <w:basedOn w:val="Normal"/>
+    <w:link w:val="BalloonTextChar"/>
+    <w:semiHidden/>
+    <w:unhideWhenUsed/>
+    <w:rsid w:val="009212C6"/>
+    <w:pPr>
+      <w:spacing w:after="0"/>
+    </w:pPr>
+    <w:rPr>
+      <w:rFonts w:ascii="Segoe UI" w:hAnsi="Segoe UI" w:cs="Segoe UI"/>
+      <w:sz w:val="18"/>
+      <w:szCs w:val="18"/>
+    </w:rPr>
+  </w:style>
+  <w:style w:type="character" w:customStyle="1" w:styleId="BalloonTextChar">
+    <w:name w:val="Balloon Text Char"/>
+    <w:basedOn w:val="DefaultParagraphFont"/>
+    <w:link w:val="BalloonText"/>
+    <w:semiHidden/>
+    <w:rsid w:val="009212C6"/>
+    <w:rPr>
+      <w:rFonts w:ascii="Segoe UI" w:hAnsi="Segoe UI" w:cs="Segoe UI"/>
+      <w:sz w:val="18"/>
+      <w:szCs w:val="18"/>
     </w:rPr>
   </w:style>
 </w:styles>

</xml_diff>